<commit_message>
Remove trailing whitespace from all files. Command used:
for file in $(find . -type f | grep -v \.git); do sed -i -E 's/[[:space:]]*$//' $file; done;
</commit_message>
<xml_diff>
--- a/tests/Zend/Search/Lucene/_openXmlDocuments/test3.docx
+++ b/tests/Zend/Search/Lucene/_openXmlDocuments/test3.docx
@@ -1,155 +1,3 @@
-
-<file path=word/document.xml><?xml version="1.0" encoding="utf-8"?>
-<w:document xmlns:ve="http://schemas.openxmlformats.org/markup-compatibility/2006" xmlns:o="urn:schemas-microsoft-com:office:office" xmlns:r="http://schemas.openxmlformats.org/officeDocument/2006/relationships" xmlns:m="http://schemas.openxmlformats.org/officeDocument/2006/math" xmlns:v="urn:schemas-microsoft-com:vml" xmlns:wp="http://schemas.openxmlformats.org/drawingml/2006/wordprocessingDrawing" xmlns:w10="urn:schemas-microsoft-com:office:word" xmlns:w="http://schemas.openxmlformats.org/wordprocessingml/2006/main" xmlns:wne="http://schemas.microsoft.com/office/word/2006/wordml">
-  <w:body>
-    <w:p>
-      <w:pPr>
-        <w:pStyle w:val="Titel"/>
-        <w:rPr>
-          <w:lang w:val="en-US"/>
-        </w:rPr>
-      </w:pPr>
-      <w:r>
-        <w:rPr>
-          <w:lang w:val="en-US"/>
-        </w:rPr>
-        <w:t>Test with an image</w:t>
-      </w:r>
-    </w:p>
-    <w:p>
-      <w:pPr>
-        <w:rPr>
-          <w:lang w:val="en-US"/>
-        </w:rPr>
-      </w:pPr>
-      <w:r>
-        <w:rPr>
-          <w:noProof/>
-          <w:lang w:val="nl-NL" w:eastAsia="nl-NL"/>
-        </w:rPr>
-        <w:drawing>
-          <wp:anchor distT="0" distB="0" distL="114300" distR="114300" simplePos="0" relativeHeight="251658240" behindDoc="0" locked="0" layoutInCell="1" allowOverlap="1">
-            <wp:simplePos x="0" y="0"/>
-            <wp:positionH relativeFrom="column">
-              <wp:posOffset>14605</wp:posOffset>
-            </wp:positionH>
-            <wp:positionV relativeFrom="paragraph">
-              <wp:posOffset>1905</wp:posOffset>
-            </wp:positionV>
-            <wp:extent cx="2092325" cy="1571625"/>
-            <wp:effectExtent l="19050" t="0" r="3175" b="0"/>
-            <wp:wrapSquare wrapText="bothSides"/>
-            <wp:docPr id="2" name="Afbeelding 1" descr="Zonsondergang.jpg"/>
-            <wp:cNvGraphicFramePr>
-              <a:graphicFrameLocks xmlns:a="http://schemas.openxmlformats.org/drawingml/2006/main" noChangeAspect="1"/>
-            </wp:cNvGraphicFramePr>
-            <a:graphic xmlns:a="http://schemas.openxmlformats.org/drawingml/2006/main">
-              <a:graphicData uri="http://schemas.openxmlformats.org/drawingml/2006/picture">
-                <pic:pic xmlns:pic="http://schemas.openxmlformats.org/drawingml/2006/picture">
-                  <pic:nvPicPr>
-                    <pic:cNvPr id="0" name="Zonsondergang.jpg"/>
-                    <pic:cNvPicPr/>
-                  </pic:nvPicPr>
-                  <pic:blipFill>
-                    <a:blip r:embed="rId4" cstate="print"/>
-                    <a:stretch>
-                      <a:fillRect/>
-                    </a:stretch>
-                  </pic:blipFill>
-                  <pic:spPr>
-                    <a:xfrm>
-                      <a:off x="0" y="0"/>
-                      <a:ext cx="2092325" cy="1571625"/>
-                    </a:xfrm>
-                    <a:prstGeom prst="rect">
-                      <a:avLst/>
-                    </a:prstGeom>
-                  </pic:spPr>
-                </pic:pic>
-              </a:graphicData>
-            </a:graphic>
-          </wp:anchor>
-        </w:drawing>
-      </w:r>
-      <w:r>
-        <w:rPr>
-          <w:lang w:val="en-US"/>
-        </w:rPr>
-        <w:t>Just so you know:</w:t>
-      </w:r>
-    </w:p>
-    <w:p>
-      <w:pPr>
-        <w:rPr>
-          <w:i/>
-          <w:color w:val="7F7F7F" w:themeColor="text1" w:themeTint="80"/>
-          <w:lang w:val="en-US"/>
-        </w:rPr>
-      </w:pPr>
-      <w:r>
-        <w:rPr>
-          <w:i/>
-          <w:color w:val="7F7F7F" w:themeColor="text1" w:themeTint="80"/>
-          <w:lang w:val="en-US"/>
-        </w:rPr>
-        <w:t xml:space="preserve">Lorem ipsum dolor sit amet, consecutuer adipiscing elit, sed diam nonummy nibh quismod tincidunt ut laoreet dolore magna erat volupat.  Lorem ipsum dolor sit amet, consecutuer adipiscing elit, sed diam nonummy nibh quismod tincidunt ut laoreet dolore magna erat volupat.  Lorem ipsum dolor sit amet, consecutuer adipiscing elit, sed diam nonummy nibh quismod tincidunt ut laoreet dolore magna erat volupat.  Lorem ipsum dolor sit amet, consecutuer adipiscing elit, sed diam nonummy nibh quismod tincidunt ut laoreet dolore magna erat volupat.  LLorem ipsum dolor sit amet, consecutuer adipiscing elit, sed diam nonummy nibh quismod tincidunt ut laoreet dolore magna erat volupat.  Lorem ipsum dolor sit amet, consecutuer adipiscing elit, sed diam nonummy nibh quismod tincidunt ut laoreet dolore magna erat volupat.  </w:t>
-      </w:r>
-    </w:p>
-    <w:p>
-      <w:pPr>
-        <w:rPr>
-          <w:lang w:val="en-US"/>
-        </w:rPr>
-      </w:pPr>
-      <w:r>
-        <w:rPr>
-          <w:lang w:val="en-US"/>
-        </w:rPr>
-        <w:t xml:space="preserve">This document is </w:t>
-      </w:r>
-      <w:r>
-        <w:rPr>
-          <w:color w:val="E36C0A" w:themeColor="accent6" w:themeShade="BF"/>
-          <w:lang w:val="en-US"/>
-        </w:rPr>
-        <w:t>just a test</w:t>
-      </w:r>
-      <w:r>
-        <w:rPr>
-          <w:lang w:val="en-US"/>
-        </w:rPr>
-        <w:t xml:space="preserve">. </w:t>
-      </w:r>
-      <w:r>
-        <w:rPr>
-          <w:lang w:val="en-US"/>
-        </w:rPr>
-        <w:t xml:space="preserve">It should </w:t>
-      </w:r>
-      <w:r>
-        <w:rPr>
-          <w:b/>
-          <w:u w:val="single"/>
-          <w:lang w:val="en-US"/>
-        </w:rPr>
-        <w:t>not</w:t>
-      </w:r>
-      <w:r>
-        <w:rPr>
-          <w:lang w:val="en-US"/>
-        </w:rPr>
-        <w:t xml:space="preserve"> be used except in the current testing environment.</w:t>
-      </w:r>
-    </w:p>
-    <w:sectPr>
-      <w:pgSz w:w="11906" w:h="16838"/>
-      <w:pgMar w:top="1417" w:right="1417" w:bottom="1417" w:left="1417" w:header="708" w:footer="708" w:gutter="0"/>
-      <w:cols w:space="708"/>
-      <w:docGrid w:linePitch="360"/>
-    </w:sectPr>
-  </w:body>
-</w:document>
-</file>
 
 <file path=word/styles.xml><?xml version="1.0" encoding="utf-8"?>
 <w:styles xmlns:r="http://schemas.openxmlformats.org/officeDocument/2006/relationships" xmlns:w="http://schemas.openxmlformats.org/wordprocessingml/2006/main">

</xml_diff>